<commit_message>
updating for Riot intership app
</commit_message>
<xml_diff>
--- a/Misc/Cover Letter.docx
+++ b/Misc/Cover Letter.docx
@@ -2,7 +2,9 @@
 <file path=word/document.xml><?xml version="1.0" encoding="utf-8"?>
 <w:document xmlns:wpc="http://schemas.microsoft.com/office/word/2010/wordprocessingCanvas" xmlns:cx="http://schemas.microsoft.com/office/drawing/2014/chartex" xmlns:cx1="http://schemas.microsoft.com/office/drawing/2015/9/8/chartex" xmlns:cx2="http://schemas.microsoft.com/office/drawing/2015/10/21/chartex" xmlns:cx3="http://schemas.microsoft.com/office/drawing/2016/5/9/chartex" xmlns:cx4="http://schemas.microsoft.com/office/drawing/2016/5/10/chartex" xmlns:cx5="http://schemas.microsoft.com/office/drawing/2016/5/11/chartex" xmlns:cx6="http://schemas.microsoft.com/office/drawing/2016/5/12/chartex" xmlns:cx7="http://schemas.microsoft.com/office/drawing/2016/5/13/chartex" xmlns:cx8="http://schemas.microsoft.com/office/drawing/2016/5/14/chartex" xmlns:mc="http://schemas.openxmlformats.org/markup-compatibility/2006" xmlns:aink="http://schemas.microsoft.com/office/drawing/2016/ink" xmlns:am3d="http://schemas.microsoft.com/office/drawing/2017/model3d" xmlns:o="urn:schemas-microsoft-com:office:office" xmlns:oel="http://schemas.microsoft.com/office/2019/extlst" xmlns:r="http://schemas.openxmlformats.org/officeDocument/2006/relationships" xmlns:m="http://schemas.openxmlformats.org/officeDocument/2006/math" xmlns:v="urn:schemas-microsoft-com:vml" xmlns:wp14="http://schemas.microsoft.com/office/word/2010/wordprocessingDrawing" xmlns:wp="http://schemas.openxmlformats.org/drawingml/2006/wordprocessingDrawing" xmlns:w10="urn:schemas-microsoft-com:office:word" xmlns:w="http://schemas.openxmlformats.org/wordprocessingml/2006/main" xmlns:w14="http://schemas.microsoft.com/office/word/2010/wordml" xmlns:w15="http://schemas.microsoft.com/office/word/2012/wordml" xmlns:w16cex="http://schemas.microsoft.com/office/word/2018/wordml/cex" xmlns:w16cid="http://schemas.microsoft.com/office/word/2016/wordml/cid" xmlns:w16="http://schemas.microsoft.com/office/word/2018/wordml" xmlns:w16du="http://schemas.microsoft.com/office/word/2023/wordml/word16du" xmlns:w16sdtdh="http://schemas.microsoft.com/office/word/2020/wordml/sdtdatahash" xmlns:w16se="http://schemas.microsoft.com/office/word/2015/wordml/symex" xmlns:wpg="http://schemas.microsoft.com/office/word/2010/wordprocessingGroup" xmlns:wpi="http://schemas.microsoft.com/office/word/2010/wordprocessingInk" xmlns:wne="http://schemas.microsoft.com/office/word/2006/wordml" xmlns:wps="http://schemas.microsoft.com/office/word/2010/wordprocessingShape" mc:Ignorable="w14 w15 w16se w16cid w16 w16cex w16sdtdh w16du wp14">
   <w:body>
-    <w:p/>
+    <w:p>
+      <w:bookmarkStart w:id="0" w:name="_Hlk176364904"/>
+    </w:p>
     <w:tbl>
       <w:tblPr>
         <w:tblW w:w="5006" w:type="pct"/>
@@ -10,10 +12,10 @@
         <w:tblLook w:val="0600" w:firstRow="0" w:lastRow="0" w:firstColumn="0" w:lastColumn="0" w:noHBand="1" w:noVBand="1"/>
       </w:tblPr>
       <w:tblGrid>
-        <w:gridCol w:w="10327"/>
-        <w:gridCol w:w="236"/>
-        <w:gridCol w:w="179"/>
-        <w:gridCol w:w="57"/>
+        <w:gridCol w:w="10323"/>
+        <w:gridCol w:w="240"/>
+        <w:gridCol w:w="180"/>
+        <w:gridCol w:w="56"/>
       </w:tblGrid>
       <w:tr>
         <w:trPr>
@@ -21,7 +23,7 @@
         </w:trPr>
         <w:tc>
           <w:tcPr>
-            <w:tcW w:w="4788" w:type="pct"/>
+            <w:tcW w:w="4780" w:type="pct"/>
           </w:tcPr>
           <w:p>
             <w:pPr>
@@ -30,6 +32,7 @@
                 <w:color w:val="FFFFFF" w:themeColor="background1"/>
               </w:rPr>
             </w:pPr>
+            <w:bookmarkStart w:id="1" w:name="_Hlk176364986"/>
             <w:r>
               <w:rPr>
                 <w:color w:val="FFFFFF" w:themeColor="background1"/>
@@ -92,13 +95,13 @@
         </w:tc>
         <w:tc>
           <w:tcPr>
-            <w:tcW w:w="109" w:type="pct"/>
+            <w:tcW w:w="111" w:type="pct"/>
           </w:tcPr>
           <w:p/>
         </w:tc>
         <w:tc>
           <w:tcPr>
-            <w:tcW w:w="103" w:type="pct"/>
+            <w:tcW w:w="109" w:type="pct"/>
             <w:gridSpan w:val="2"/>
             <w:vMerge w:val="restart"/>
             <w:vAlign w:val="bottom"/>
@@ -117,7 +120,7 @@
         </w:trPr>
         <w:tc>
           <w:tcPr>
-            <w:tcW w:w="4788" w:type="pct"/>
+            <w:tcW w:w="4780" w:type="pct"/>
             <w:shd w:val="clear" w:color="auto" w:fill="auto"/>
             <w:tcMar>
               <w:left w:w="115" w:type="dxa"/>
@@ -215,7 +218,7 @@
         </w:tc>
         <w:tc>
           <w:tcPr>
-            <w:tcW w:w="109" w:type="pct"/>
+            <w:tcW w:w="111" w:type="pct"/>
             <w:shd w:val="clear" w:color="auto" w:fill="auto"/>
           </w:tcPr>
           <w:p>
@@ -230,7 +233,7 @@
         </w:tc>
         <w:tc>
           <w:tcPr>
-            <w:tcW w:w="103" w:type="pct"/>
+            <w:tcW w:w="109" w:type="pct"/>
             <w:gridSpan w:val="2"/>
             <w:vMerge/>
             <w:shd w:val="clear" w:color="auto" w:fill="auto"/>
@@ -252,7 +255,7 @@
         </w:trPr>
         <w:tc>
           <w:tcPr>
-            <w:tcW w:w="4788" w:type="pct"/>
+            <w:tcW w:w="4780" w:type="pct"/>
           </w:tcPr>
           <w:p>
             <w:pPr>
@@ -262,26 +265,26 @@
                 <w:szCs w:val="10"/>
               </w:rPr>
             </w:pPr>
-            <w:bookmarkStart w:id="0" w:name="_Hlk41255654"/>
+            <w:bookmarkStart w:id="2" w:name="_Hlk41255654"/>
+          </w:p>
+        </w:tc>
+        <w:tc>
+          <w:tcPr>
+            <w:tcW w:w="111" w:type="pct"/>
+          </w:tcPr>
+          <w:p>
+            <w:pPr>
+              <w:spacing w:line="240" w:lineRule="auto"/>
+              <w:rPr>
+                <w:sz w:val="8"/>
+                <w:szCs w:val="8"/>
+              </w:rPr>
+            </w:pPr>
           </w:p>
         </w:tc>
         <w:tc>
           <w:tcPr>
             <w:tcW w:w="109" w:type="pct"/>
-          </w:tcPr>
-          <w:p>
-            <w:pPr>
-              <w:spacing w:line="240" w:lineRule="auto"/>
-              <w:rPr>
-                <w:sz w:val="8"/>
-                <w:szCs w:val="8"/>
-              </w:rPr>
-            </w:pPr>
-          </w:p>
-        </w:tc>
-        <w:tc>
-          <w:tcPr>
-            <w:tcW w:w="103" w:type="pct"/>
             <w:gridSpan w:val="2"/>
           </w:tcPr>
           <w:p>
@@ -295,15 +298,15 @@
           </w:p>
         </w:tc>
       </w:tr>
-      <w:bookmarkEnd w:id="0"/>
+      <w:bookmarkEnd w:id="2"/>
       <w:tr>
         <w:trPr>
           <w:gridAfter w:val="1"/>
-          <w:wAfter w:w="25" w:type="pct"/>
+          <w:wAfter w:w="26" w:type="pct"/>
         </w:trPr>
         <w:tc>
           <w:tcPr>
-            <w:tcW w:w="4975" w:type="pct"/>
+            <w:tcW w:w="4974" w:type="pct"/>
             <w:gridSpan w:val="3"/>
           </w:tcPr>
           <w:p/>
@@ -312,11 +315,11 @@
       <w:tr>
         <w:trPr>
           <w:gridAfter w:val="1"/>
-          <w:wAfter w:w="25" w:type="pct"/>
+          <w:wAfter w:w="26" w:type="pct"/>
         </w:trPr>
         <w:tc>
           <w:tcPr>
-            <w:tcW w:w="4975" w:type="pct"/>
+            <w:tcW w:w="4974" w:type="pct"/>
             <w:gridSpan w:val="3"/>
           </w:tcPr>
           <w:p>
@@ -406,7 +409,7 @@
                 <w:sz w:val="22"/>
                 <w:szCs w:val="22"/>
               </w:rPr>
-              <w:t>Dear GIMM Works Team,</w:t>
+              <w:t>Dear Riot Games,</w:t>
             </w:r>
           </w:p>
           <w:p>
@@ -429,7 +432,7 @@
                 <w:sz w:val="22"/>
                 <w:szCs w:val="22"/>
               </w:rPr>
-              <w:t>I saw the post about applying to work for GIMM Works as a Unity developer or Full Stack developer. I’ve been working with the unity engine and game developing for the last 6 years with extracurriculars, competitions, and getting into the GIMM program to develop those skills like C#, Maya, and general object-oriented programming. As well as web development, for the last 6 years both in classes and in an internship using things like React, bootstrap, JavaScript, and C#. This opportunity seems like a perfect fit based on my previous experiences.</w:t>
+              <w:t>I am excited to apply for the internship opportunity at Riot Games, which was brought to my attention by a friend. With six years of experience in game development, particularly using the Unity engine, and a strong foundation in C#, Maya, and object-oriented programming, I am eager to bring my skills to your team and further develop my expertise in a dynamic and innovative environment.</w:t>
             </w:r>
           </w:p>
           <w:p>
@@ -452,7 +455,7 @@
                 <w:sz w:val="22"/>
                 <w:szCs w:val="22"/>
               </w:rPr>
-              <w:t>The competitions that I took part in were for the career and technical education organization SkillsUSA in the interactive application and video game development competition at my local high school. Both times I competed I won Silver, judged against a national standard. In competing I would ideate with my partner for each project and come up with a game design document and then we would split up work on mechanics (working in unity with C#) or asset building (generally Maya or an Adobe product).</w:t>
+              <w:t>During my time in the Games, Interactive Media, and Mobile (GIMM) program, I have honed my abilities through various competitions, projects, and coursework. Notably, I participated in the SkillsUSA interactive application and video game development competition, where I won Silver both times, judged against a national standard. These experiences taught me the importance of collaboration, creativity, and technical proficiency. My partner and I would ideate, create game design documents, and split tasks—whether working on mechanics in Unity with C# or building assets in Maya.</w:t>
             </w:r>
           </w:p>
           <w:p>
@@ -475,23 +478,23 @@
                 <w:sz w:val="22"/>
                 <w:szCs w:val="22"/>
               </w:rPr>
-              <w:t xml:space="preserve">The game I worked on for my senior project is called Star Saber. Star saber is a classic arcade game inspired by games like Space Invaders and Galaga. During the production of Star Saber, I collaborated with artists for </w:t>
+              <w:t xml:space="preserve">For my senior project, I developed a game called Star Saber, a classic arcade game inspired by Space Invaders and </w:t>
             </w:r>
-            <w:proofErr w:type="gramStart"/>
+            <w:proofErr w:type="spellStart"/>
             <w:r>
               <w:rPr>
                 <w:sz w:val="22"/>
                 <w:szCs w:val="22"/>
               </w:rPr>
-              <w:t>U.</w:t>
+              <w:t>Galaga</w:t>
             </w:r>
-            <w:proofErr w:type="gramEnd"/>
+            <w:proofErr w:type="spellEnd"/>
             <w:r>
               <w:rPr>
                 <w:sz w:val="22"/>
                 <w:szCs w:val="22"/>
               </w:rPr>
-              <w:t>I. and enemy art integration such as an enemy that spins and a boss enemy. I worked with another programmer to divide the project evenly, while I worked on power ups, they worked on fixing enemy code. We delivered a final working project to my teacher and received a good grade.</w:t>
+              <w:t>. In this project, I played a key role in integrating enemy art and developing power-up mechanics, collaborating closely with artists and another programmer. The successful completion of Star Saber was a significant achievement, and it received high praise from my instructors.</w:t>
             </w:r>
           </w:p>
           <w:p>
@@ -514,7 +517,7 @@
                 <w:sz w:val="22"/>
                 <w:szCs w:val="22"/>
               </w:rPr>
-              <w:t>I greatly appreciate the opportunity to work either as a Unity developer or Full stack developer. Thank you for your time and consideration and I hope to hear from you soon!</w:t>
+              <w:t>In my current studies at GIMM, I am working on an individual game project as my senior capstone. The program's comprehensive curriculum, ranging from beginner game design to 3D asset creation, has equipped me with a well-rounded skill set that I am eager to apply in a professional setting.</w:t>
             </w:r>
           </w:p>
           <w:p>
@@ -532,36 +535,70 @@
                 <w:szCs w:val="22"/>
               </w:rPr>
             </w:pPr>
-            <w:sdt>
-              <w:sdtPr>
-                <w:rPr>
-                  <w:sz w:val="22"/>
-                  <w:szCs w:val="22"/>
-                </w:rPr>
-                <w:id w:val="131376155"/>
-                <w:placeholder>
-                  <w:docPart w:val="839F82F761D240CFBF4F8A49B73FAC70"/>
-                </w:placeholder>
-                <w:temporary/>
-                <w:showingPlcHdr/>
-                <w15:appearance w15:val="hidden"/>
-              </w:sdtPr>
-              <w:sdtContent>
-                <w:r>
-                  <w:rPr>
-                    <w:sz w:val="22"/>
-                    <w:szCs w:val="22"/>
-                  </w:rPr>
-                  <w:t>Sincerely,</w:t>
-                </w:r>
-              </w:sdtContent>
-            </w:sdt>
+            <w:r>
+              <w:rPr>
+                <w:sz w:val="22"/>
+                <w:szCs w:val="22"/>
+              </w:rPr>
+              <w:t>I am thrilled at the prospect of interning at Riot Games, where I can contribute to the development of world-class games while continuing to grow as a developer. Thank you for considering my application, and I look forward to the possibility of contributing to the i</w:t>
+            </w:r>
+            <w:r>
+              <w:rPr>
+                <w:sz w:val="22"/>
+                <w:szCs w:val="22"/>
+              </w:rPr>
+              <w:t>ncredible experiences</w:t>
+            </w:r>
+            <w:r>
+              <w:rPr>
+                <w:sz w:val="22"/>
+                <w:szCs w:val="22"/>
+              </w:rPr>
+              <w:t xml:space="preserve"> developed</w:t>
+            </w:r>
+            <w:r>
+              <w:rPr>
+                <w:sz w:val="22"/>
+                <w:szCs w:val="22"/>
+              </w:rPr>
+              <w:t xml:space="preserve"> at</w:t>
+            </w:r>
+            <w:r>
+              <w:rPr>
+                <w:sz w:val="22"/>
+                <w:szCs w:val="22"/>
+              </w:rPr>
+              <w:t xml:space="preserve"> Riot Games.</w:t>
+            </w:r>
           </w:p>
           <w:p>
             <w:pPr>
               <w:rPr>
-                <w:sz w:val="20"/>
-                <w:szCs w:val="20"/>
+                <w:sz w:val="22"/>
+                <w:szCs w:val="22"/>
+              </w:rPr>
+            </w:pPr>
+          </w:p>
+          <w:p>
+            <w:pPr>
+              <w:rPr>
+                <w:sz w:val="22"/>
+                <w:szCs w:val="22"/>
+              </w:rPr>
+            </w:pPr>
+            <w:r>
+              <w:rPr>
+                <w:sz w:val="22"/>
+                <w:szCs w:val="22"/>
+              </w:rPr>
+              <w:t>Sincerely,</w:t>
+            </w:r>
+          </w:p>
+          <w:p>
+            <w:pPr>
+              <w:rPr>
+                <w:sz w:val="22"/>
+                <w:szCs w:val="22"/>
               </w:rPr>
             </w:pPr>
             <w:r>
@@ -572,8 +609,33 @@
               <w:t>Lukas Hall</w:t>
             </w:r>
           </w:p>
+          <w:p>
+            <w:pPr>
+              <w:rPr>
+                <w:sz w:val="20"/>
+                <w:szCs w:val="20"/>
+              </w:rPr>
+            </w:pPr>
+            <w:r>
+              <w:rPr>
+                <w:sz w:val="22"/>
+                <w:szCs w:val="22"/>
+              </w:rPr>
+              <w:t xml:space="preserve"> </w:t>
+            </w:r>
+          </w:p>
+          <w:p>
+            <w:pPr>
+              <w:rPr>
+                <w:sz w:val="20"/>
+                <w:szCs w:val="20"/>
+              </w:rPr>
+            </w:pPr>
+          </w:p>
         </w:tc>
       </w:tr>
+      <w:bookmarkEnd w:id="0"/>
+      <w:bookmarkEnd w:id="1"/>
     </w:tbl>
     <w:p/>
     <w:sectPr>
@@ -2426,587 +2488,6 @@
 </w:styles>
 </file>
 
-<file path=word/glossary/document.xml><?xml version="1.0" encoding="utf-8"?>
-<w:glossaryDocument xmlns:wpc="http://schemas.microsoft.com/office/word/2010/wordprocessingCanvas" xmlns:cx="http://schemas.microsoft.com/office/drawing/2014/chartex" xmlns:cx1="http://schemas.microsoft.com/office/drawing/2015/9/8/chartex" xmlns:cx2="http://schemas.microsoft.com/office/drawing/2015/10/21/chartex" xmlns:cx3="http://schemas.microsoft.com/office/drawing/2016/5/9/chartex" xmlns:cx4="http://schemas.microsoft.com/office/drawing/2016/5/10/chartex" xmlns:cx5="http://schemas.microsoft.com/office/drawing/2016/5/11/chartex" xmlns:cx6="http://schemas.microsoft.com/office/drawing/2016/5/12/chartex" xmlns:cx7="http://schemas.microsoft.com/office/drawing/2016/5/13/chartex" xmlns:cx8="http://schemas.microsoft.com/office/drawing/2016/5/14/chartex" xmlns:mc="http://schemas.openxmlformats.org/markup-compatibility/2006" xmlns:aink="http://schemas.microsoft.com/office/drawing/2016/ink" xmlns:am3d="http://schemas.microsoft.com/office/drawing/2017/model3d" xmlns:o="urn:schemas-microsoft-com:office:office" xmlns:oel="http://schemas.microsoft.com/office/2019/extlst" xmlns:r="http://schemas.openxmlformats.org/officeDocument/2006/relationships" xmlns:m="http://schemas.openxmlformats.org/officeDocument/2006/math" xmlns:v="urn:schemas-microsoft-com:vml" xmlns:wp14="http://schemas.microsoft.com/office/word/2010/wordprocessingDrawing" xmlns:wp="http://schemas.openxmlformats.org/drawingml/2006/wordprocessingDrawing" xmlns:w10="urn:schemas-microsoft-com:office:word" xmlns:w="http://schemas.openxmlformats.org/wordprocessingml/2006/main" xmlns:w14="http://schemas.microsoft.com/office/word/2010/wordml" xmlns:w15="http://schemas.microsoft.com/office/word/2012/wordml" xmlns:w16cex="http://schemas.microsoft.com/office/word/2018/wordml/cex" xmlns:w16cid="http://schemas.microsoft.com/office/word/2016/wordml/cid" xmlns:w16="http://schemas.microsoft.com/office/word/2018/wordml" xmlns:w16du="http://schemas.microsoft.com/office/word/2023/wordml/word16du" xmlns:w16sdtdh="http://schemas.microsoft.com/office/word/2020/wordml/sdtdatahash" xmlns:w16se="http://schemas.microsoft.com/office/word/2015/wordml/symex" xmlns:wpg="http://schemas.microsoft.com/office/word/2010/wordprocessingGroup" xmlns:wpi="http://schemas.microsoft.com/office/word/2010/wordprocessingInk" xmlns:wne="http://schemas.microsoft.com/office/word/2006/wordml" xmlns:wps="http://schemas.microsoft.com/office/word/2010/wordprocessingShape" mc:Ignorable="w14 w15 w16se w16cid w16 w16cex w16sdtdh w16du wp14">
-  <w:docParts>
-    <w:docPart>
-      <w:docPartPr>
-        <w:name w:val="839F82F761D240CFBF4F8A49B73FAC70"/>
-        <w:category>
-          <w:name w:val="General"/>
-          <w:gallery w:val="placeholder"/>
-        </w:category>
-        <w:types>
-          <w:type w:val="bbPlcHdr"/>
-        </w:types>
-        <w:behaviors>
-          <w:behavior w:val="content"/>
-        </w:behaviors>
-        <w:guid w:val="{07B85F2B-9DBE-4746-BF26-6FF4A60B73D9}"/>
-      </w:docPartPr>
-      <w:docPartBody>
-        <w:p>
-          <w:pPr>
-            <w:pStyle w:val="839F82F761D240CFBF4F8A49B73FAC70"/>
-          </w:pPr>
-          <w:r>
-            <w:t>Sincerely,</w:t>
-          </w:r>
-        </w:p>
-      </w:docPartBody>
-    </w:docPart>
-  </w:docParts>
-</w:glossaryDocument>
-</file>
-
-<file path=word/glossary/fontTable.xml><?xml version="1.0" encoding="utf-8"?>
-<w:fonts xmlns:mc="http://schemas.openxmlformats.org/markup-compatibility/2006" xmlns:r="http://schemas.openxmlformats.org/officeDocument/2006/relationships" xmlns:w="http://schemas.openxmlformats.org/wordprocessingml/2006/main" xmlns:w14="http://schemas.microsoft.com/office/word/2010/wordml" xmlns:w15="http://schemas.microsoft.com/office/word/2012/wordml" xmlns:w16cex="http://schemas.microsoft.com/office/word/2018/wordml/cex" xmlns:w16cid="http://schemas.microsoft.com/office/word/2016/wordml/cid" xmlns:w16="http://schemas.microsoft.com/office/word/2018/wordml" xmlns:w16du="http://schemas.microsoft.com/office/word/2023/wordml/word16du" xmlns:w16sdtdh="http://schemas.microsoft.com/office/word/2020/wordml/sdtdatahash" xmlns:w16se="http://schemas.microsoft.com/office/word/2015/wordml/symex" mc:Ignorable="w14 w15 w16se w16cid w16 w16cex w16sdtdh w16du">
-  <w:font w:name="Symbol">
-    <w:panose1 w:val="05050102010706020507"/>
-    <w:charset w:val="02"/>
-    <w:family w:val="roman"/>
-    <w:pitch w:val="variable"/>
-    <w:sig w:usb0="00000000" w:usb1="10000000" w:usb2="00000000" w:usb3="00000000" w:csb0="80000000" w:csb1="00000000"/>
-  </w:font>
-  <w:font w:name="Times New Roman">
-    <w:panose1 w:val="02020603050405020304"/>
-    <w:charset w:val="00"/>
-    <w:family w:val="roman"/>
-    <w:pitch w:val="variable"/>
-    <w:sig w:usb0="E0002EFF" w:usb1="C000785B" w:usb2="00000009" w:usb3="00000000" w:csb0="000001FF" w:csb1="00000000"/>
-  </w:font>
-  <w:font w:name="Courier New">
-    <w:panose1 w:val="02070309020205020404"/>
-    <w:charset w:val="00"/>
-    <w:family w:val="modern"/>
-    <w:pitch w:val="fixed"/>
-    <w:sig w:usb0="E0002EFF" w:usb1="C0007843" w:usb2="00000009" w:usb3="00000000" w:csb0="000001FF" w:csb1="00000000"/>
-  </w:font>
-  <w:font w:name="Wingdings">
-    <w:panose1 w:val="05000000000000000000"/>
-    <w:charset w:val="02"/>
-    <w:family w:val="auto"/>
-    <w:pitch w:val="variable"/>
-    <w:sig w:usb0="00000000" w:usb1="10000000" w:usb2="00000000" w:usb3="00000000" w:csb0="80000000" w:csb1="00000000"/>
-  </w:font>
-  <w:font w:name="Arial Nova">
-    <w:altName w:val="Arial Nova"/>
-    <w:charset w:val="00"/>
-    <w:family w:val="swiss"/>
-    <w:pitch w:val="variable"/>
-    <w:sig w:usb0="0000028F" w:usb1="00000002" w:usb2="00000000" w:usb3="00000000" w:csb0="0000019F" w:csb1="00000000"/>
-  </w:font>
-  <w:font w:name="Arial">
-    <w:panose1 w:val="020B0604020202020204"/>
-    <w:charset w:val="00"/>
-    <w:family w:val="swiss"/>
-    <w:pitch w:val="variable"/>
-    <w:sig w:usb0="E0002EFF" w:usb1="C000785B" w:usb2="00000009" w:usb3="00000000" w:csb0="000001FF" w:csb1="00000000"/>
-  </w:font>
-  <w:font w:name="Aptos">
-    <w:charset w:val="00"/>
-    <w:family w:val="swiss"/>
-    <w:pitch w:val="variable"/>
-    <w:sig w:usb0="20000287" w:usb1="00000003" w:usb2="00000000" w:usb3="00000000" w:csb0="0000019F" w:csb1="00000000"/>
-  </w:font>
-  <w:font w:name="Aptos Display">
-    <w:charset w:val="00"/>
-    <w:family w:val="swiss"/>
-    <w:pitch w:val="variable"/>
-    <w:sig w:usb0="20000287" w:usb1="00000003" w:usb2="00000000" w:usb3="00000000" w:csb0="0000019F" w:csb1="00000000"/>
-  </w:font>
-</w:fonts>
-</file>
-
-<file path=word/glossary/settings.xml><?xml version="1.0" encoding="utf-8"?>
-<w:settings xmlns:mc="http://schemas.openxmlformats.org/markup-compatibility/2006" xmlns:o="urn:schemas-microsoft-com:office:office" xmlns:r="http://schemas.openxmlformats.org/officeDocument/2006/relationships" xmlns:m="http://schemas.openxmlformats.org/officeDocument/2006/math" xmlns:v="urn:schemas-microsoft-com:vml" xmlns:w10="urn:schemas-microsoft-com:office:word" xmlns:w="http://schemas.openxmlformats.org/wordprocessingml/2006/main" xmlns:w14="http://schemas.microsoft.com/office/word/2010/wordml" xmlns:w15="http://schemas.microsoft.com/office/word/2012/wordml" xmlns:w16cex="http://schemas.microsoft.com/office/word/2018/wordml/cex" xmlns:w16cid="http://schemas.microsoft.com/office/word/2016/wordml/cid" xmlns:w16="http://schemas.microsoft.com/office/word/2018/wordml" xmlns:w16du="http://schemas.microsoft.com/office/word/2023/wordml/word16du" xmlns:w16sdtdh="http://schemas.microsoft.com/office/word/2020/wordml/sdtdatahash" xmlns:w16se="http://schemas.microsoft.com/office/word/2015/wordml/symex" xmlns:sl="http://schemas.openxmlformats.org/schemaLibrary/2006/main" mc:Ignorable="w14 w15 w16se w16cid w16 w16cex w16sdtdh w16du">
-  <w:view w:val="normal"/>
-  <w:defaultTabStop w:val="720"/>
-  <w:characterSpacingControl w:val="doNotCompress"/>
-  <w:compat>
-    <w:useFELayout/>
-    <w:compatSetting w:name="compatibilityMode" w:uri="http://schemas.microsoft.com/office/word" w:val="15"/>
-    <w:compatSetting w:name="overrideTableStyleFontSizeAndJustification" w:uri="http://schemas.microsoft.com/office/word" w:val="1"/>
-    <w:compatSetting w:name="enableOpenTypeFeatures" w:uri="http://schemas.microsoft.com/office/word" w:val="1"/>
-    <w:compatSetting w:name="doNotFlipMirrorIndents" w:uri="http://schemas.microsoft.com/office/word" w:val="1"/>
-    <w:compatSetting w:name="differentiateMultirowTableHeaders" w:uri="http://schemas.microsoft.com/office/word" w:val="1"/>
-    <w:compatSetting w:name="useWord2013TrackBottomHyphenation" w:uri="http://schemas.microsoft.com/office/word" w:val="0"/>
-  </w:compat>
-  <w:rsids>
-    <w:rsidRoot w:val="00A47834"/>
-    <w:rsid w:val="004E62AB"/>
-    <w:rsid w:val="005B2ABC"/>
-    <w:rsid w:val="00A47834"/>
-    <w:rsid w:val="00A976A2"/>
-    <w:rsid w:val="00B73587"/>
-    <w:rsid w:val="00C43186"/>
-    <w:rsid w:val="00CF7152"/>
-    <w:rsid w:val="00DE7555"/>
-    <w:rsid w:val="00E23543"/>
-  </w:rsids>
-  <m:mathPr>
-    <m:mathFont m:val="Cambria Math"/>
-    <m:brkBin m:val="before"/>
-    <m:brkBinSub m:val="--"/>
-    <m:smallFrac m:val="0"/>
-    <m:dispDef/>
-    <m:lMargin m:val="0"/>
-    <m:rMargin m:val="0"/>
-    <m:defJc m:val="centerGroup"/>
-    <m:wrapIndent m:val="1440"/>
-    <m:intLim m:val="subSup"/>
-    <m:naryLim m:val="undOvr"/>
-  </m:mathPr>
-  <w:themeFontLang w:val="en-US"/>
-  <w:clrSchemeMapping w:bg1="light1" w:t1="dark1" w:bg2="light2" w:t2="dark2" w:accent1="accent1" w:accent2="accent2" w:accent3="accent3" w:accent4="accent4" w:accent5="accent5" w:accent6="accent6" w:hyperlink="hyperlink" w:followedHyperlink="followedHyperlink"/>
-  <w:decimalSymbol w:val="."/>
-  <w:listSeparator w:val=","/>
-  <w15:chartTrackingRefBased/>
-</w:settings>
-</file>
-
-<file path=word/glossary/styles.xml><?xml version="1.0" encoding="utf-8"?>
-<w:styles xmlns:mc="http://schemas.openxmlformats.org/markup-compatibility/2006" xmlns:r="http://schemas.openxmlformats.org/officeDocument/2006/relationships" xmlns:w="http://schemas.openxmlformats.org/wordprocessingml/2006/main" xmlns:w14="http://schemas.microsoft.com/office/word/2010/wordml" xmlns:w15="http://schemas.microsoft.com/office/word/2012/wordml" xmlns:w16cex="http://schemas.microsoft.com/office/word/2018/wordml/cex" xmlns:w16cid="http://schemas.microsoft.com/office/word/2016/wordml/cid" xmlns:w16="http://schemas.microsoft.com/office/word/2018/wordml" xmlns:w16du="http://schemas.microsoft.com/office/word/2023/wordml/word16du" xmlns:w16sdtdh="http://schemas.microsoft.com/office/word/2020/wordml/sdtdatahash" xmlns:w16se="http://schemas.microsoft.com/office/word/2015/wordml/symex" mc:Ignorable="w14 w15 w16se w16cid w16 w16cex w16sdtdh w16du">
-  <w:docDefaults>
-    <w:rPrDefault>
-      <w:rPr>
-        <w:rFonts w:asciiTheme="minorHAnsi" w:eastAsiaTheme="minorEastAsia" w:hAnsiTheme="minorHAnsi" w:cstheme="minorBidi"/>
-        <w:kern w:val="2"/>
-        <w:sz w:val="24"/>
-        <w:szCs w:val="24"/>
-        <w:lang w:val="en-US" w:eastAsia="en-US" w:bidi="ar-SA"/>
-        <w14:ligatures w14:val="standardContextual"/>
-      </w:rPr>
-    </w:rPrDefault>
-    <w:pPrDefault>
-      <w:pPr>
-        <w:spacing w:after="160" w:line="278" w:lineRule="auto"/>
-      </w:pPr>
-    </w:pPrDefault>
-  </w:docDefaults>
-  <w:latentStyles w:defLockedState="0" w:defUIPriority="99" w:defSemiHidden="0" w:defUnhideWhenUsed="0" w:defQFormat="0" w:count="376">
-    <w:lsdException w:name="Normal" w:uiPriority="0" w:qFormat="1"/>
-    <w:lsdException w:name="heading 1" w:uiPriority="9" w:qFormat="1"/>
-    <w:lsdException w:name="heading 2" w:semiHidden="1" w:uiPriority="9" w:unhideWhenUsed="1" w:qFormat="1"/>
-    <w:lsdException w:name="heading 3" w:semiHidden="1" w:uiPriority="9" w:unhideWhenUsed="1" w:qFormat="1"/>
-    <w:lsdException w:name="heading 4" w:semiHidden="1" w:uiPriority="9" w:unhideWhenUsed="1" w:qFormat="1"/>
-    <w:lsdException w:name="heading 5" w:semiHidden="1" w:uiPriority="9" w:unhideWhenUsed="1" w:qFormat="1"/>
-    <w:lsdException w:name="heading 6" w:semiHidden="1" w:uiPriority="9" w:unhideWhenUsed="1" w:qFormat="1"/>
-    <w:lsdException w:name="heading 7" w:semiHidden="1" w:uiPriority="9" w:unhideWhenUsed="1" w:qFormat="1"/>
-    <w:lsdException w:name="heading 8" w:semiHidden="1" w:uiPriority="9" w:unhideWhenUsed="1" w:qFormat="1"/>
-    <w:lsdException w:name="heading 9" w:semiHidden="1" w:uiPriority="9" w:unhideWhenUsed="1" w:qFormat="1"/>
-    <w:lsdException w:name="index 1" w:semiHidden="1" w:unhideWhenUsed="1"/>
-    <w:lsdException w:name="index 2" w:semiHidden="1" w:unhideWhenUsed="1"/>
-    <w:lsdException w:name="index 3" w:semiHidden="1" w:unhideWhenUsed="1"/>
-    <w:lsdException w:name="index 4" w:semiHidden="1" w:unhideWhenUsed="1"/>
-    <w:lsdException w:name="index 5" w:semiHidden="1" w:unhideWhenUsed="1"/>
-    <w:lsdException w:name="index 6" w:semiHidden="1" w:unhideWhenUsed="1"/>
-    <w:lsdException w:name="index 7" w:semiHidden="1" w:unhideWhenUsed="1"/>
-    <w:lsdException w:name="index 8" w:semiHidden="1" w:unhideWhenUsed="1"/>
-    <w:lsdException w:name="index 9" w:semiHidden="1" w:unhideWhenUsed="1"/>
-    <w:lsdException w:name="toc 1" w:semiHidden="1" w:uiPriority="39" w:unhideWhenUsed="1"/>
-    <w:lsdException w:name="toc 2" w:semiHidden="1" w:uiPriority="39" w:unhideWhenUsed="1"/>
-    <w:lsdException w:name="toc 3" w:semiHidden="1" w:uiPriority="39" w:unhideWhenUsed="1"/>
-    <w:lsdException w:name="toc 4" w:semiHidden="1" w:uiPriority="39" w:unhideWhenUsed="1"/>
-    <w:lsdException w:name="toc 5" w:semiHidden="1" w:uiPriority="39" w:unhideWhenUsed="1"/>
-    <w:lsdException w:name="toc 6" w:semiHidden="1" w:uiPriority="39" w:unhideWhenUsed="1"/>
-    <w:lsdException w:name="toc 7" w:semiHidden="1" w:uiPriority="39" w:unhideWhenUsed="1"/>
-    <w:lsdException w:name="toc 8" w:semiHidden="1" w:uiPriority="39" w:unhideWhenUsed="1"/>
-    <w:lsdException w:name="toc 9" w:semiHidden="1" w:uiPriority="39" w:unhideWhenUsed="1"/>
-    <w:lsdException w:name="Normal Indent" w:semiHidden="1" w:unhideWhenUsed="1"/>
-    <w:lsdException w:name="footnote text" w:semiHidden="1" w:unhideWhenUsed="1"/>
-    <w:lsdException w:name="annotation text" w:semiHidden="1" w:unhideWhenUsed="1"/>
-    <w:lsdException w:name="header" w:semiHidden="1" w:unhideWhenUsed="1"/>
-    <w:lsdException w:name="footer" w:semiHidden="1" w:unhideWhenUsed="1"/>
-    <w:lsdException w:name="index heading" w:semiHidden="1" w:unhideWhenUsed="1"/>
-    <w:lsdException w:name="caption" w:semiHidden="1" w:uiPriority="35" w:unhideWhenUsed="1" w:qFormat="1"/>
-    <w:lsdException w:name="table of figures" w:semiHidden="1" w:unhideWhenUsed="1"/>
-    <w:lsdException w:name="envelope address" w:semiHidden="1" w:unhideWhenUsed="1"/>
-    <w:lsdException w:name="envelope return" w:semiHidden="1" w:unhideWhenUsed="1"/>
-    <w:lsdException w:name="footnote reference" w:semiHidden="1" w:unhideWhenUsed="1"/>
-    <w:lsdException w:name="annotation reference" w:semiHidden="1" w:unhideWhenUsed="1"/>
-    <w:lsdException w:name="line number" w:semiHidden="1" w:unhideWhenUsed="1"/>
-    <w:lsdException w:name="page number" w:semiHidden="1" w:unhideWhenUsed="1"/>
-    <w:lsdException w:name="endnote reference" w:semiHidden="1" w:unhideWhenUsed="1"/>
-    <w:lsdException w:name="endnote text" w:semiHidden="1" w:unhideWhenUsed="1"/>
-    <w:lsdException w:name="table of authorities" w:semiHidden="1" w:unhideWhenUsed="1"/>
-    <w:lsdException w:name="macro" w:semiHidden="1" w:unhideWhenUsed="1"/>
-    <w:lsdException w:name="toa heading" w:semiHidden="1" w:unhideWhenUsed="1"/>
-    <w:lsdException w:name="List" w:semiHidden="1" w:unhideWhenUsed="1"/>
-    <w:lsdException w:name="List Bullet" w:semiHidden="1" w:unhideWhenUsed="1"/>
-    <w:lsdException w:name="List Number" w:semiHidden="1" w:unhideWhenUsed="1"/>
-    <w:lsdException w:name="List 2" w:semiHidden="1" w:unhideWhenUsed="1"/>
-    <w:lsdException w:name="List 3" w:semiHidden="1" w:unhideWhenUsed="1"/>
-    <w:lsdException w:name="List 4" w:semiHidden="1" w:unhideWhenUsed="1"/>
-    <w:lsdException w:name="List 5" w:semiHidden="1" w:unhideWhenUsed="1"/>
-    <w:lsdException w:name="List Bullet 2" w:semiHidden="1" w:unhideWhenUsed="1"/>
-    <w:lsdException w:name="List Bullet 3" w:semiHidden="1" w:unhideWhenUsed="1"/>
-    <w:lsdException w:name="List Bullet 4" w:semiHidden="1" w:unhideWhenUsed="1"/>
-    <w:lsdException w:name="List Bullet 5" w:semiHidden="1" w:unhideWhenUsed="1"/>
-    <w:lsdException w:name="List Number 2" w:semiHidden="1" w:unhideWhenUsed="1"/>
-    <w:lsdException w:name="List Number 3" w:semiHidden="1" w:unhideWhenUsed="1"/>
-    <w:lsdException w:name="List Number 4" w:semiHidden="1" w:unhideWhenUsed="1"/>
-    <w:lsdException w:name="List Number 5" w:semiHidden="1" w:unhideWhenUsed="1"/>
-    <w:lsdException w:name="Title" w:uiPriority="10" w:qFormat="1"/>
-    <w:lsdException w:name="Closing" w:semiHidden="1" w:unhideWhenUsed="1"/>
-    <w:lsdException w:name="Signature" w:semiHidden="1" w:unhideWhenUsed="1"/>
-    <w:lsdException w:name="Default Paragraph Font" w:semiHidden="1" w:uiPriority="1" w:unhideWhenUsed="1"/>
-    <w:lsdException w:name="Body Text" w:semiHidden="1" w:unhideWhenUsed="1"/>
-    <w:lsdException w:name="Body Text Indent" w:semiHidden="1" w:unhideWhenUsed="1"/>
-    <w:lsdException w:name="List Continue" w:semiHidden="1" w:unhideWhenUsed="1"/>
-    <w:lsdException w:name="List Continue 2" w:semiHidden="1" w:unhideWhenUsed="1"/>
-    <w:lsdException w:name="List Continue 3" w:semiHidden="1" w:unhideWhenUsed="1"/>
-    <w:lsdException w:name="List Continue 4" w:semiHidden="1" w:unhideWhenUsed="1"/>
-    <w:lsdException w:name="List Continue 5" w:semiHidden="1" w:unhideWhenUsed="1"/>
-    <w:lsdException w:name="Message Header" w:semiHidden="1" w:unhideWhenUsed="1"/>
-    <w:lsdException w:name="Subtitle" w:uiPriority="11" w:qFormat="1"/>
-    <w:lsdException w:name="Salutation" w:semiHidden="1" w:unhideWhenUsed="1"/>
-    <w:lsdException w:name="Date" w:semiHidden="1" w:unhideWhenUsed="1"/>
-    <w:lsdException w:name="Body Text First Indent" w:semiHidden="1" w:unhideWhenUsed="1"/>
-    <w:lsdException w:name="Body Text First Indent 2" w:semiHidden="1" w:unhideWhenUsed="1"/>
-    <w:lsdException w:name="Note Heading" w:semiHidden="1" w:unhideWhenUsed="1"/>
-    <w:lsdException w:name="Body Text 2" w:semiHidden="1" w:unhideWhenUsed="1"/>
-    <w:lsdException w:name="Body Text 3" w:semiHidden="1" w:unhideWhenUsed="1"/>
-    <w:lsdException w:name="Body Text Indent 2" w:semiHidden="1" w:unhideWhenUsed="1"/>
-    <w:lsdException w:name="Body Text Indent 3" w:semiHidden="1" w:unhideWhenUsed="1"/>
-    <w:lsdException w:name="Block Text" w:semiHidden="1" w:unhideWhenUsed="1"/>
-    <w:lsdException w:name="Hyperlink" w:semiHidden="1" w:unhideWhenUsed="1"/>
-    <w:lsdException w:name="FollowedHyperlink" w:semiHidden="1" w:unhideWhenUsed="1"/>
-    <w:lsdException w:name="Strong" w:uiPriority="22" w:qFormat="1"/>
-    <w:lsdException w:name="Emphasis" w:uiPriority="20" w:qFormat="1"/>
-    <w:lsdException w:name="Document Map" w:semiHidden="1" w:unhideWhenUsed="1"/>
-    <w:lsdException w:name="Plain Text" w:semiHidden="1" w:unhideWhenUsed="1"/>
-    <w:lsdException w:name="E-mail Signature" w:semiHidden="1" w:unhideWhenUsed="1"/>
-    <w:lsdException w:name="HTML Top of Form" w:semiHidden="1" w:unhideWhenUsed="1"/>
-    <w:lsdException w:name="HTML Bottom of Form" w:semiHidden="1" w:unhideWhenUsed="1"/>
-    <w:lsdException w:name="Normal (Web)" w:semiHidden="1" w:unhideWhenUsed="1"/>
-    <w:lsdException w:name="HTML Acronym" w:semiHidden="1" w:unhideWhenUsed="1"/>
-    <w:lsdException w:name="HTML Address" w:semiHidden="1" w:unhideWhenUsed="1"/>
-    <w:lsdException w:name="HTML Cite" w:semiHidden="1" w:unhideWhenUsed="1"/>
-    <w:lsdException w:name="HTML Code" w:semiHidden="1" w:unhideWhenUsed="1"/>
-    <w:lsdException w:name="HTML Definition" w:semiHidden="1" w:unhideWhenUsed="1"/>
-    <w:lsdException w:name="HTML Keyboard" w:semiHidden="1" w:unhideWhenUsed="1"/>
-    <w:lsdException w:name="HTML Preformatted" w:semiHidden="1" w:unhideWhenUsed="1"/>
-    <w:lsdException w:name="HTML Sample" w:semiHidden="1" w:unhideWhenUsed="1"/>
-    <w:lsdException w:name="HTML Typewriter" w:semiHidden="1" w:unhideWhenUsed="1"/>
-    <w:lsdException w:name="HTML Variable" w:semiHidden="1" w:unhideWhenUsed="1"/>
-    <w:lsdException w:name="Normal Table" w:semiHidden="1" w:unhideWhenUsed="1"/>
-    <w:lsdException w:name="annotation subject" w:semiHidden="1" w:unhideWhenUsed="1"/>
-    <w:lsdException w:name="No List" w:semiHidden="1" w:unhideWhenUsed="1"/>
-    <w:lsdException w:name="Outline List 1" w:semiHidden="1" w:unhideWhenUsed="1"/>
-    <w:lsdException w:name="Outline List 2" w:semiHidden="1" w:unhideWhenUsed="1"/>
-    <w:lsdException w:name="Outline List 3" w:semiHidden="1" w:unhideWhenUsed="1"/>
-    <w:lsdException w:name="Table Simple 1" w:semiHidden="1" w:unhideWhenUsed="1"/>
-    <w:lsdException w:name="Table Simple 2" w:semiHidden="1" w:unhideWhenUsed="1"/>
-    <w:lsdException w:name="Table Simple 3" w:semiHidden="1" w:unhideWhenUsed="1"/>
-    <w:lsdException w:name="Table Classic 1" w:semiHidden="1" w:unhideWhenUsed="1"/>
-    <w:lsdException w:name="Table Classic 2" w:semiHidden="1" w:unhideWhenUsed="1"/>
-    <w:lsdException w:name="Table Classic 3" w:semiHidden="1" w:unhideWhenUsed="1"/>
-    <w:lsdException w:name="Table Classic 4" w:semiHidden="1" w:unhideWhenUsed="1"/>
-    <w:lsdException w:name="Table Colorful 1" w:semiHidden="1" w:unhideWhenUsed="1"/>
-    <w:lsdException w:name="Table Colorful 2" w:semiHidden="1" w:unhideWhenUsed="1"/>
-    <w:lsdException w:name="Table Colorful 3" w:semiHidden="1" w:unhideWhenUsed="1"/>
-    <w:lsdException w:name="Table Columns 1" w:semiHidden="1" w:unhideWhenUsed="1"/>
-    <w:lsdException w:name="Table Columns 2" w:semiHidden="1" w:unhideWhenUsed="1"/>
-    <w:lsdException w:name="Table Columns 3" w:semiHidden="1" w:unhideWhenUsed="1"/>
-    <w:lsdException w:name="Table Columns 4" w:semiHidden="1" w:unhideWhenUsed="1"/>
-    <w:lsdException w:name="Table Columns 5" w:semiHidden="1" w:unhideWhenUsed="1"/>
-    <w:lsdException w:name="Table Grid 1" w:semiHidden="1" w:unhideWhenUsed="1"/>
-    <w:lsdException w:name="Table Grid 2" w:semiHidden="1" w:unhideWhenUsed="1"/>
-    <w:lsdException w:name="Table Grid 3" w:semiHidden="1" w:unhideWhenUsed="1"/>
-    <w:lsdException w:name="Table Grid 4" w:semiHidden="1" w:unhideWhenUsed="1"/>
-    <w:lsdException w:name="Table Grid 5" w:semiHidden="1" w:unhideWhenUsed="1"/>
-    <w:lsdException w:name="Table Grid 6" w:semiHidden="1" w:unhideWhenUsed="1"/>
-    <w:lsdException w:name="Table Grid 7" w:semiHidden="1" w:unhideWhenUsed="1"/>
-    <w:lsdException w:name="Table Grid 8" w:semiHidden="1" w:unhideWhenUsed="1"/>
-    <w:lsdException w:name="Table List 1" w:semiHidden="1" w:unhideWhenUsed="1"/>
-    <w:lsdException w:name="Table List 2" w:semiHidden="1" w:unhideWhenUsed="1"/>
-    <w:lsdException w:name="Table List 3" w:semiHidden="1" w:unhideWhenUsed="1"/>
-    <w:lsdException w:name="Table List 4" w:semiHidden="1" w:unhideWhenUsed="1"/>
-    <w:lsdException w:name="Table List 5" w:semiHidden="1" w:unhideWhenUsed="1"/>
-    <w:lsdException w:name="Table List 6" w:semiHidden="1" w:unhideWhenUsed="1"/>
-    <w:lsdException w:name="Table List 7" w:semiHidden="1" w:unhideWhenUsed="1"/>
-    <w:lsdException w:name="Table List 8" w:semiHidden="1" w:unhideWhenUsed="1"/>
-    <w:lsdException w:name="Table 3D effects 1" w:semiHidden="1" w:unhideWhenUsed="1"/>
-    <w:lsdException w:name="Table 3D effects 2" w:semiHidden="1" w:unhideWhenUsed="1"/>
-    <w:lsdException w:name="Table 3D effects 3" w:semiHidden="1" w:unhideWhenUsed="1"/>
-    <w:lsdException w:name="Table Contemporary" w:semiHidden="1" w:unhideWhenUsed="1"/>
-    <w:lsdException w:name="Table Elegant" w:semiHidden="1" w:unhideWhenUsed="1"/>
-    <w:lsdException w:name="Table Professional" w:semiHidden="1" w:unhideWhenUsed="1"/>
-    <w:lsdException w:name="Table Subtle 1" w:semiHidden="1" w:unhideWhenUsed="1"/>
-    <w:lsdException w:name="Table Subtle 2" w:semiHidden="1" w:unhideWhenUsed="1"/>
-    <w:lsdException w:name="Table Web 1" w:semiHidden="1" w:unhideWhenUsed="1"/>
-    <w:lsdException w:name="Table Web 2" w:semiHidden="1" w:unhideWhenUsed="1"/>
-    <w:lsdException w:name="Table Web 3" w:semiHidden="1" w:unhideWhenUsed="1"/>
-    <w:lsdException w:name="Balloon Text" w:semiHidden="1" w:unhideWhenUsed="1"/>
-    <w:lsdException w:name="Table Grid" w:uiPriority="39"/>
-    <w:lsdException w:name="Table Theme" w:semiHidden="1" w:unhideWhenUsed="1"/>
-    <w:lsdException w:name="Placeholder Text" w:semiHidden="1"/>
-    <w:lsdException w:name="No Spacing" w:uiPriority="1" w:qFormat="1"/>
-    <w:lsdException w:name="Light Shading" w:uiPriority="60"/>
-    <w:lsdException w:name="Light List" w:uiPriority="61"/>
-    <w:lsdException w:name="Light Grid" w:uiPriority="62"/>
-    <w:lsdException w:name="Medium Shading 1" w:uiPriority="63"/>
-    <w:lsdException w:name="Medium Shading 2" w:uiPriority="64"/>
-    <w:lsdException w:name="Medium List 1" w:uiPriority="65"/>
-    <w:lsdException w:name="Medium List 2" w:uiPriority="66"/>
-    <w:lsdException w:name="Medium Grid 1" w:uiPriority="67"/>
-    <w:lsdException w:name="Medium Grid 2" w:uiPriority="68"/>
-    <w:lsdException w:name="Medium Grid 3" w:uiPriority="69"/>
-    <w:lsdException w:name="Dark List" w:uiPriority="70"/>
-    <w:lsdException w:name="Colorful Shading" w:uiPriority="71"/>
-    <w:lsdException w:name="Colorful List" w:uiPriority="72"/>
-    <w:lsdException w:name="Colorful Grid" w:uiPriority="73"/>
-    <w:lsdException w:name="Light Shading Accent 1" w:uiPriority="60"/>
-    <w:lsdException w:name="Light List Accent 1" w:uiPriority="61"/>
-    <w:lsdException w:name="Light Grid Accent 1" w:uiPriority="62"/>
-    <w:lsdException w:name="Medium Shading 1 Accent 1" w:uiPriority="63"/>
-    <w:lsdException w:name="Medium Shading 2 Accent 1" w:uiPriority="64"/>
-    <w:lsdException w:name="Medium List 1 Accent 1" w:uiPriority="65"/>
-    <w:lsdException w:name="Revision" w:semiHidden="1"/>
-    <w:lsdException w:name="List Paragraph" w:uiPriority="34" w:qFormat="1"/>
-    <w:lsdException w:name="Quote" w:uiPriority="29" w:qFormat="1"/>
-    <w:lsdException w:name="Intense Quote" w:uiPriority="30" w:qFormat="1"/>
-    <w:lsdException w:name="Medium List 2 Accent 1" w:uiPriority="66"/>
-    <w:lsdException w:name="Medium Grid 1 Accent 1" w:uiPriority="67"/>
-    <w:lsdException w:name="Medium Grid 2 Accent 1" w:uiPriority="68"/>
-    <w:lsdException w:name="Medium Grid 3 Accent 1" w:uiPriority="69"/>
-    <w:lsdException w:name="Dark List Accent 1" w:uiPriority="70"/>
-    <w:lsdException w:name="Colorful Shading Accent 1" w:uiPriority="71"/>
-    <w:lsdException w:name="Colorful List Accent 1" w:uiPriority="72"/>
-    <w:lsdException w:name="Colorful Grid Accent 1" w:uiPriority="73"/>
-    <w:lsdException w:name="Light Shading Accent 2" w:uiPriority="60"/>
-    <w:lsdException w:name="Light List Accent 2" w:uiPriority="61"/>
-    <w:lsdException w:name="Light Grid Accent 2" w:uiPriority="62"/>
-    <w:lsdException w:name="Medium Shading 1 Accent 2" w:uiPriority="63"/>
-    <w:lsdException w:name="Medium Shading 2 Accent 2" w:uiPriority="64"/>
-    <w:lsdException w:name="Medium List 1 Accent 2" w:uiPriority="65"/>
-    <w:lsdException w:name="Medium List 2 Accent 2" w:uiPriority="66"/>
-    <w:lsdException w:name="Medium Grid 1 Accent 2" w:uiPriority="67"/>
-    <w:lsdException w:name="Medium Grid 2 Accent 2" w:uiPriority="68"/>
-    <w:lsdException w:name="Medium Grid 3 Accent 2" w:uiPriority="69"/>
-    <w:lsdException w:name="Dark List Accent 2" w:uiPriority="70"/>
-    <w:lsdException w:name="Colorful Shading Accent 2" w:uiPriority="71"/>
-    <w:lsdException w:name="Colorful List Accent 2" w:uiPriority="72"/>
-    <w:lsdException w:name="Colorful Grid Accent 2" w:uiPriority="73"/>
-    <w:lsdException w:name="Light Shading Accent 3" w:uiPriority="60"/>
-    <w:lsdException w:name="Light List Accent 3" w:uiPriority="61"/>
-    <w:lsdException w:name="Light Grid Accent 3" w:uiPriority="62"/>
-    <w:lsdException w:name="Medium Shading 1 Accent 3" w:uiPriority="63"/>
-    <w:lsdException w:name="Medium Shading 2 Accent 3" w:uiPriority="64"/>
-    <w:lsdException w:name="Medium List 1 Accent 3" w:uiPriority="65"/>
-    <w:lsdException w:name="Medium List 2 Accent 3" w:uiPriority="66"/>
-    <w:lsdException w:name="Medium Grid 1 Accent 3" w:uiPriority="67"/>
-    <w:lsdException w:name="Medium Grid 2 Accent 3" w:uiPriority="68"/>
-    <w:lsdException w:name="Medium Grid 3 Accent 3" w:uiPriority="69"/>
-    <w:lsdException w:name="Dark List Accent 3" w:uiPriority="70"/>
-    <w:lsdException w:name="Colorful Shading Accent 3" w:uiPriority="71"/>
-    <w:lsdException w:name="Colorful List Accent 3" w:uiPriority="72"/>
-    <w:lsdException w:name="Colorful Grid Accent 3" w:uiPriority="73"/>
-    <w:lsdException w:name="Light Shading Accent 4" w:uiPriority="60"/>
-    <w:lsdException w:name="Light List Accent 4" w:uiPriority="61"/>
-    <w:lsdException w:name="Light Grid Accent 4" w:uiPriority="62"/>
-    <w:lsdException w:name="Medium Shading 1 Accent 4" w:uiPriority="63"/>
-    <w:lsdException w:name="Medium Shading 2 Accent 4" w:uiPriority="64"/>
-    <w:lsdException w:name="Medium List 1 Accent 4" w:uiPriority="65"/>
-    <w:lsdException w:name="Medium List 2 Accent 4" w:uiPriority="66"/>
-    <w:lsdException w:name="Medium Grid 1 Accent 4" w:uiPriority="67"/>
-    <w:lsdException w:name="Medium Grid 2 Accent 4" w:uiPriority="68"/>
-    <w:lsdException w:name="Medium Grid 3 Accent 4" w:uiPriority="69"/>
-    <w:lsdException w:name="Dark List Accent 4" w:uiPriority="70"/>
-    <w:lsdException w:name="Colorful Shading Accent 4" w:uiPriority="71"/>
-    <w:lsdException w:name="Colorful List Accent 4" w:uiPriority="72"/>
-    <w:lsdException w:name="Colorful Grid Accent 4" w:uiPriority="73"/>
-    <w:lsdException w:name="Light Shading Accent 5" w:uiPriority="60"/>
-    <w:lsdException w:name="Light List Accent 5" w:uiPriority="61"/>
-    <w:lsdException w:name="Light Grid Accent 5" w:uiPriority="62"/>
-    <w:lsdException w:name="Medium Shading 1 Accent 5" w:uiPriority="63"/>
-    <w:lsdException w:name="Medium Shading 2 Accent 5" w:uiPriority="64"/>
-    <w:lsdException w:name="Medium List 1 Accent 5" w:uiPriority="65"/>
-    <w:lsdException w:name="Medium List 2 Accent 5" w:uiPriority="66"/>
-    <w:lsdException w:name="Medium Grid 1 Accent 5" w:uiPriority="67"/>
-    <w:lsdException w:name="Medium Grid 2 Accent 5" w:uiPriority="68"/>
-    <w:lsdException w:name="Medium Grid 3 Accent 5" w:uiPriority="69"/>
-    <w:lsdException w:name="Dark List Accent 5" w:uiPriority="70"/>
-    <w:lsdException w:name="Colorful Shading Accent 5" w:uiPriority="71"/>
-    <w:lsdException w:name="Colorful List Accent 5" w:uiPriority="72"/>
-    <w:lsdException w:name="Colorful Grid Accent 5" w:uiPriority="73"/>
-    <w:lsdException w:name="Light Shading Accent 6" w:uiPriority="60"/>
-    <w:lsdException w:name="Light List Accent 6" w:uiPriority="61"/>
-    <w:lsdException w:name="Light Grid Accent 6" w:uiPriority="62"/>
-    <w:lsdException w:name="Medium Shading 1 Accent 6" w:uiPriority="63"/>
-    <w:lsdException w:name="Medium Shading 2 Accent 6" w:uiPriority="64"/>
-    <w:lsdException w:name="Medium List 1 Accent 6" w:uiPriority="65"/>
-    <w:lsdException w:name="Medium List 2 Accent 6" w:uiPriority="66"/>
-    <w:lsdException w:name="Medium Grid 1 Accent 6" w:uiPriority="67"/>
-    <w:lsdException w:name="Medium Grid 2 Accent 6" w:uiPriority="68"/>
-    <w:lsdException w:name="Medium Grid 3 Accent 6" w:uiPriority="69"/>
-    <w:lsdException w:name="Dark List Accent 6" w:uiPriority="70"/>
-    <w:lsdException w:name="Colorful Shading Accent 6" w:uiPriority="71"/>
-    <w:lsdException w:name="Colorful List Accent 6" w:uiPriority="72"/>
-    <w:lsdException w:name="Colorful Grid Accent 6" w:uiPriority="73"/>
-    <w:lsdException w:name="Subtle Emphasis" w:uiPriority="19" w:qFormat="1"/>
-    <w:lsdException w:name="Intense Emphasis" w:uiPriority="21" w:qFormat="1"/>
-    <w:lsdException w:name="Subtle Reference" w:uiPriority="31" w:qFormat="1"/>
-    <w:lsdException w:name="Intense Reference" w:uiPriority="32" w:qFormat="1"/>
-    <w:lsdException w:name="Book Title" w:uiPriority="33" w:qFormat="1"/>
-    <w:lsdException w:name="Bibliography" w:semiHidden="1" w:uiPriority="37" w:unhideWhenUsed="1"/>
-    <w:lsdException w:name="TOC Heading" w:semiHidden="1" w:uiPriority="39" w:unhideWhenUsed="1" w:qFormat="1"/>
-    <w:lsdException w:name="Plain Table 1" w:uiPriority="41"/>
-    <w:lsdException w:name="Plain Table 2" w:uiPriority="42"/>
-    <w:lsdException w:name="Plain Table 3" w:uiPriority="43"/>
-    <w:lsdException w:name="Plain Table 4" w:uiPriority="44"/>
-    <w:lsdException w:name="Plain Table 5" w:uiPriority="45"/>
-    <w:lsdException w:name="Grid Table Light" w:uiPriority="40"/>
-    <w:lsdException w:name="Grid Table 1 Light" w:uiPriority="46"/>
-    <w:lsdException w:name="Grid Table 2" w:uiPriority="47"/>
-    <w:lsdException w:name="Grid Table 3" w:uiPriority="48"/>
-    <w:lsdException w:name="Grid Table 4" w:uiPriority="49"/>
-    <w:lsdException w:name="Grid Table 5 Dark" w:uiPriority="50"/>
-    <w:lsdException w:name="Grid Table 6 Colorful" w:uiPriority="51"/>
-    <w:lsdException w:name="Grid Table 7 Colorful" w:uiPriority="52"/>
-    <w:lsdException w:name="Grid Table 1 Light Accent 1" w:uiPriority="46"/>
-    <w:lsdException w:name="Grid Table 2 Accent 1" w:uiPriority="47"/>
-    <w:lsdException w:name="Grid Table 3 Accent 1" w:uiPriority="48"/>
-    <w:lsdException w:name="Grid Table 4 Accent 1" w:uiPriority="49"/>
-    <w:lsdException w:name="Grid Table 5 Dark Accent 1" w:uiPriority="50"/>
-    <w:lsdException w:name="Grid Table 6 Colorful Accent 1" w:uiPriority="51"/>
-    <w:lsdException w:name="Grid Table 7 Colorful Accent 1" w:uiPriority="52"/>
-    <w:lsdException w:name="Grid Table 1 Light Accent 2" w:uiPriority="46"/>
-    <w:lsdException w:name="Grid Table 2 Accent 2" w:uiPriority="47"/>
-    <w:lsdException w:name="Grid Table 3 Accent 2" w:uiPriority="48"/>
-    <w:lsdException w:name="Grid Table 4 Accent 2" w:uiPriority="49"/>
-    <w:lsdException w:name="Grid Table 5 Dark Accent 2" w:uiPriority="50"/>
-    <w:lsdException w:name="Grid Table 6 Colorful Accent 2" w:uiPriority="51"/>
-    <w:lsdException w:name="Grid Table 7 Colorful Accent 2" w:uiPriority="52"/>
-    <w:lsdException w:name="Grid Table 1 Light Accent 3" w:uiPriority="46"/>
-    <w:lsdException w:name="Grid Table 2 Accent 3" w:uiPriority="47"/>
-    <w:lsdException w:name="Grid Table 3 Accent 3" w:uiPriority="48"/>
-    <w:lsdException w:name="Grid Table 4 Accent 3" w:uiPriority="49"/>
-    <w:lsdException w:name="Grid Table 5 Dark Accent 3" w:uiPriority="50"/>
-    <w:lsdException w:name="Grid Table 6 Colorful Accent 3" w:uiPriority="51"/>
-    <w:lsdException w:name="Grid Table 7 Colorful Accent 3" w:uiPriority="52"/>
-    <w:lsdException w:name="Grid Table 1 Light Accent 4" w:uiPriority="46"/>
-    <w:lsdException w:name="Grid Table 2 Accent 4" w:uiPriority="47"/>
-    <w:lsdException w:name="Grid Table 3 Accent 4" w:uiPriority="48"/>
-    <w:lsdException w:name="Grid Table 4 Accent 4" w:uiPriority="49"/>
-    <w:lsdException w:name="Grid Table 5 Dark Accent 4" w:uiPriority="50"/>
-    <w:lsdException w:name="Grid Table 6 Colorful Accent 4" w:uiPriority="51"/>
-    <w:lsdException w:name="Grid Table 7 Colorful Accent 4" w:uiPriority="52"/>
-    <w:lsdException w:name="Grid Table 1 Light Accent 5" w:uiPriority="46"/>
-    <w:lsdException w:name="Grid Table 2 Accent 5" w:uiPriority="47"/>
-    <w:lsdException w:name="Grid Table 3 Accent 5" w:uiPriority="48"/>
-    <w:lsdException w:name="Grid Table 4 Accent 5" w:uiPriority="49"/>
-    <w:lsdException w:name="Grid Table 5 Dark Accent 5" w:uiPriority="50"/>
-    <w:lsdException w:name="Grid Table 6 Colorful Accent 5" w:uiPriority="51"/>
-    <w:lsdException w:name="Grid Table 7 Colorful Accent 5" w:uiPriority="52"/>
-    <w:lsdException w:name="Grid Table 1 Light Accent 6" w:uiPriority="46"/>
-    <w:lsdException w:name="Grid Table 2 Accent 6" w:uiPriority="47"/>
-    <w:lsdException w:name="Grid Table 3 Accent 6" w:uiPriority="48"/>
-    <w:lsdException w:name="Grid Table 4 Accent 6" w:uiPriority="49"/>
-    <w:lsdException w:name="Grid Table 5 Dark Accent 6" w:uiPriority="50"/>
-    <w:lsdException w:name="Grid Table 6 Colorful Accent 6" w:uiPriority="51"/>
-    <w:lsdException w:name="Grid Table 7 Colorful Accent 6" w:uiPriority="52"/>
-    <w:lsdException w:name="List Table 1 Light" w:uiPriority="46"/>
-    <w:lsdException w:name="List Table 2" w:uiPriority="47"/>
-    <w:lsdException w:name="List Table 3" w:uiPriority="48"/>
-    <w:lsdException w:name="List Table 4" w:uiPriority="49"/>
-    <w:lsdException w:name="List Table 5 Dark" w:uiPriority="50"/>
-    <w:lsdException w:name="List Table 6 Colorful" w:uiPriority="51"/>
-    <w:lsdException w:name="List Table 7 Colorful" w:uiPriority="52"/>
-    <w:lsdException w:name="List Table 1 Light Accent 1" w:uiPriority="46"/>
-    <w:lsdException w:name="List Table 2 Accent 1" w:uiPriority="47"/>
-    <w:lsdException w:name="List Table 3 Accent 1" w:uiPriority="48"/>
-    <w:lsdException w:name="List Table 4 Accent 1" w:uiPriority="49"/>
-    <w:lsdException w:name="List Table 5 Dark Accent 1" w:uiPriority="50"/>
-    <w:lsdException w:name="List Table 6 Colorful Accent 1" w:uiPriority="51"/>
-    <w:lsdException w:name="List Table 7 Colorful Accent 1" w:uiPriority="52"/>
-    <w:lsdException w:name="List Table 1 Light Accent 2" w:uiPriority="46"/>
-    <w:lsdException w:name="List Table 2 Accent 2" w:uiPriority="47"/>
-    <w:lsdException w:name="List Table 3 Accent 2" w:uiPriority="48"/>
-    <w:lsdException w:name="List Table 4 Accent 2" w:uiPriority="49"/>
-    <w:lsdException w:name="List Table 5 Dark Accent 2" w:uiPriority="50"/>
-    <w:lsdException w:name="List Table 6 Colorful Accent 2" w:uiPriority="51"/>
-    <w:lsdException w:name="List Table 7 Colorful Accent 2" w:uiPriority="52"/>
-    <w:lsdException w:name="List Table 1 Light Accent 3" w:uiPriority="46"/>
-    <w:lsdException w:name="List Table 2 Accent 3" w:uiPriority="47"/>
-    <w:lsdException w:name="List Table 3 Accent 3" w:uiPriority="48"/>
-    <w:lsdException w:name="List Table 4 Accent 3" w:uiPriority="49"/>
-    <w:lsdException w:name="List Table 5 Dark Accent 3" w:uiPriority="50"/>
-    <w:lsdException w:name="List Table 6 Colorful Accent 3" w:uiPriority="51"/>
-    <w:lsdException w:name="List Table 7 Colorful Accent 3" w:uiPriority="52"/>
-    <w:lsdException w:name="List Table 1 Light Accent 4" w:uiPriority="46"/>
-    <w:lsdException w:name="List Table 2 Accent 4" w:uiPriority="47"/>
-    <w:lsdException w:name="List Table 3 Accent 4" w:uiPriority="48"/>
-    <w:lsdException w:name="List Table 4 Accent 4" w:uiPriority="49"/>
-    <w:lsdException w:name="List Table 5 Dark Accent 4" w:uiPriority="50"/>
-    <w:lsdException w:name="List Table 6 Colorful Accent 4" w:uiPriority="51"/>
-    <w:lsdException w:name="List Table 7 Colorful Accent 4" w:uiPriority="52"/>
-    <w:lsdException w:name="List Table 1 Light Accent 5" w:uiPriority="46"/>
-    <w:lsdException w:name="List Table 2 Accent 5" w:uiPriority="47"/>
-    <w:lsdException w:name="List Table 3 Accent 5" w:uiPriority="48"/>
-    <w:lsdException w:name="List Table 4 Accent 5" w:uiPriority="49"/>
-    <w:lsdException w:name="List Table 5 Dark Accent 5" w:uiPriority="50"/>
-    <w:lsdException w:name="List Table 6 Colorful Accent 5" w:uiPriority="51"/>
-    <w:lsdException w:name="List Table 7 Colorful Accent 5" w:uiPriority="52"/>
-    <w:lsdException w:name="List Table 1 Light Accent 6" w:uiPriority="46"/>
-    <w:lsdException w:name="List Table 2 Accent 6" w:uiPriority="47"/>
-    <w:lsdException w:name="List Table 3 Accent 6" w:uiPriority="48"/>
-    <w:lsdException w:name="List Table 4 Accent 6" w:uiPriority="49"/>
-    <w:lsdException w:name="List Table 5 Dark Accent 6" w:uiPriority="50"/>
-    <w:lsdException w:name="List Table 6 Colorful Accent 6" w:uiPriority="51"/>
-    <w:lsdException w:name="List Table 7 Colorful Accent 6" w:uiPriority="52"/>
-    <w:lsdException w:name="Mention" w:semiHidden="1" w:unhideWhenUsed="1"/>
-    <w:lsdException w:name="Smart Hyperlink" w:semiHidden="1" w:unhideWhenUsed="1"/>
-    <w:lsdException w:name="Hashtag" w:semiHidden="1" w:unhideWhenUsed="1"/>
-    <w:lsdException w:name="Unresolved Mention" w:semiHidden="1" w:unhideWhenUsed="1"/>
-    <w:lsdException w:name="Smart Link" w:semiHidden="1" w:unhideWhenUsed="1"/>
-  </w:latentStyles>
-  <w:style w:type="paragraph" w:default="1" w:styleId="Normal">
-    <w:name w:val="Normal"/>
-    <w:qFormat/>
-  </w:style>
-  <w:style w:type="character" w:default="1" w:styleId="DefaultParagraphFont">
-    <w:name w:val="Default Paragraph Font"/>
-    <w:uiPriority w:val="1"/>
-    <w:semiHidden/>
-    <w:unhideWhenUsed/>
-  </w:style>
-  <w:style w:type="table" w:default="1" w:styleId="TableNormal">
-    <w:name w:val="Normal Table"/>
-    <w:uiPriority w:val="99"/>
-    <w:semiHidden/>
-    <w:unhideWhenUsed/>
-    <w:tblPr>
-      <w:tblInd w:w="0" w:type="dxa"/>
-      <w:tblCellMar>
-        <w:top w:w="0" w:type="dxa"/>
-        <w:left w:w="108" w:type="dxa"/>
-        <w:bottom w:w="0" w:type="dxa"/>
-        <w:right w:w="108" w:type="dxa"/>
-      </w:tblCellMar>
-    </w:tblPr>
-  </w:style>
-  <w:style w:type="numbering" w:default="1" w:styleId="NoList">
-    <w:name w:val="No List"/>
-    <w:uiPriority w:val="99"/>
-    <w:semiHidden/>
-    <w:unhideWhenUsed/>
-  </w:style>
-  <w:style w:type="paragraph" w:customStyle="1" w:styleId="839F82F761D240CFBF4F8A49B73FAC70">
-    <w:name w:val="839F82F761D240CFBF4F8A49B73FAC70"/>
-    <w:rsid w:val="005B2ABC"/>
-  </w:style>
-</w:styles>
-</file>
-
-<file path=word/glossary/webSettings.xml><?xml version="1.0" encoding="utf-8"?>
-<w:webSettings xmlns:mc="http://schemas.openxmlformats.org/markup-compatibility/2006" xmlns:r="http://schemas.openxmlformats.org/officeDocument/2006/relationships" xmlns:w="http://schemas.openxmlformats.org/wordprocessingml/2006/main" xmlns:w14="http://schemas.microsoft.com/office/word/2010/wordml" xmlns:w15="http://schemas.microsoft.com/office/word/2012/wordml" xmlns:w16cex="http://schemas.microsoft.com/office/word/2018/wordml/cex" xmlns:w16cid="http://schemas.microsoft.com/office/word/2016/wordml/cid" xmlns:w16="http://schemas.microsoft.com/office/word/2018/wordml" xmlns:w16du="http://schemas.microsoft.com/office/word/2023/wordml/word16du" xmlns:w16sdtdh="http://schemas.microsoft.com/office/word/2020/wordml/sdtdatahash" xmlns:w16se="http://schemas.microsoft.com/office/word/2015/wordml/symex" mc:Ignorable="w14 w15 w16se w16cid w16 w16cex w16sdtdh w16du">
-  <w:optimizeForBrowser/>
-  <w:allowPNG/>
-</w:webSettings>
-</file>
-
 <file path=word/theme/theme1.xml><?xml version="1.0" encoding="utf-8"?>
 <a:theme xmlns:a="http://schemas.openxmlformats.org/drawingml/2006/main" name="Office Theme">
   <a:themeElements>
@@ -3209,26 +2690,6 @@
 </file>
 
 <file path=customXml/item1.xml><?xml version="1.0" encoding="utf-8"?>
-<p:properties xmlns:p="http://schemas.microsoft.com/office/2006/metadata/properties" xmlns:xsi="http://www.w3.org/2001/XMLSchema-instance" xmlns:pc="http://schemas.microsoft.com/office/infopath/2007/PartnerControls">
-  <documentManagement>
-    <Status xmlns="71af3243-3dd4-4a8d-8c0d-dd76da1f02a5">Not started</Status>
-    <MediaServiceKeyPoints xmlns="71af3243-3dd4-4a8d-8c0d-dd76da1f02a5" xsi:nil="true"/>
-    <_ip_UnifiedCompliancePolicyUIAction xmlns="http://schemas.microsoft.com/sharepoint/v3" xsi:nil="true"/>
-    <Image xmlns="71af3243-3dd4-4a8d-8c0d-dd76da1f02a5">
-      <Url xsi:nil="true"/>
-      <Description xsi:nil="true"/>
-    </Image>
-    <Background xmlns="71af3243-3dd4-4a8d-8c0d-dd76da1f02a5">false</Background>
-    <_ip_UnifiedCompliancePolicyProperties xmlns="http://schemas.microsoft.com/sharepoint/v3" xsi:nil="true"/>
-    <ImageTagsTaxHTField xmlns="71af3243-3dd4-4a8d-8c0d-dd76da1f02a5">
-      <Terms xmlns="http://schemas.microsoft.com/office/infopath/2007/PartnerControls"/>
-    </ImageTagsTaxHTField>
-    <TaxCatchAll xmlns="230e9df3-be65-4c73-a93b-d1236ebd677e" xsi:nil="true"/>
-  </documentManagement>
-</p:properties>
-</file>
-
-<file path=customXml/item2.xml><?xml version="1.0" encoding="utf-8"?>
 <ct:contentTypeSchema xmlns:ct="http://schemas.microsoft.com/office/2006/metadata/contentType" xmlns:ma="http://schemas.microsoft.com/office/2006/metadata/properties/metaAttributes" ct:_="" ma:_="" ma:contentTypeName="Document" ma:contentTypeID="0x01010079F111ED35F8CC479449609E8A0923A6" ma:contentTypeVersion="26" ma:contentTypeDescription="Create a new document." ma:contentTypeScope="" ma:versionID="ac37c1753acd5e330d2062ccec26ea66">
   <xsd:schema xmlns:xsd="http://www.w3.org/2001/XMLSchema" xmlns:xs="http://www.w3.org/2001/XMLSchema" xmlns:p="http://schemas.microsoft.com/office/2006/metadata/properties" xmlns:ns1="http://schemas.microsoft.com/sharepoint/v3" xmlns:ns2="71af3243-3dd4-4a8d-8c0d-dd76da1f02a5" xmlns:ns3="16c05727-aa75-4e4a-9b5f-8a80a1165891" xmlns:ns4="230e9df3-be65-4c73-a93b-d1236ebd677e" targetNamespace="http://schemas.microsoft.com/office/2006/metadata/properties" ma:root="true" ma:fieldsID="3b340c7101c92c5120abd06486f94548" ns1:_="" ns2:_="" ns3:_="" ns4:_="">
     <xsd:import namespace="http://schemas.microsoft.com/sharepoint/v3"/>
@@ -3528,7 +2989,7 @@
 </ct:contentTypeSchema>
 </file>
 
-<file path=customXml/item3.xml><?xml version="1.0" encoding="utf-8"?>
+<file path=customXml/item2.xml><?xml version="1.0" encoding="utf-8"?>
 <?mso-contentType ?>
 <FormTemplates xmlns="http://schemas.microsoft.com/sharepoint/v3/contenttype/forms">
   <Display>DocumentLibraryForm</Display>
@@ -3537,19 +2998,27 @@
 </FormTemplates>
 </file>
 
-<file path=customXml/itemProps1.xml><?xml version="1.0" encoding="utf-8"?>
-<ds:datastoreItem xmlns:ds="http://schemas.openxmlformats.org/officeDocument/2006/customXml" ds:itemID="{77EDACA7-763F-4690-9028-A84196B162AB}">
-  <ds:schemaRefs>
-    <ds:schemaRef ds:uri="http://schemas.microsoft.com/office/2006/metadata/properties"/>
-    <ds:schemaRef ds:uri="http://schemas.microsoft.com/office/infopath/2007/PartnerControls"/>
-    <ds:schemaRef ds:uri="71af3243-3dd4-4a8d-8c0d-dd76da1f02a5"/>
-    <ds:schemaRef ds:uri="http://schemas.microsoft.com/sharepoint/v3"/>
-    <ds:schemaRef ds:uri="230e9df3-be65-4c73-a93b-d1236ebd677e"/>
-  </ds:schemaRefs>
-</ds:datastoreItem>
+<file path=customXml/item3.xml><?xml version="1.0" encoding="utf-8"?>
+<p:properties xmlns:p="http://schemas.microsoft.com/office/2006/metadata/properties" xmlns:xsi="http://www.w3.org/2001/XMLSchema-instance" xmlns:pc="http://schemas.microsoft.com/office/infopath/2007/PartnerControls">
+  <documentManagement>
+    <Status xmlns="71af3243-3dd4-4a8d-8c0d-dd76da1f02a5">Not started</Status>
+    <MediaServiceKeyPoints xmlns="71af3243-3dd4-4a8d-8c0d-dd76da1f02a5" xsi:nil="true"/>
+    <_ip_UnifiedCompliancePolicyUIAction xmlns="http://schemas.microsoft.com/sharepoint/v3" xsi:nil="true"/>
+    <Image xmlns="71af3243-3dd4-4a8d-8c0d-dd76da1f02a5">
+      <Url xsi:nil="true"/>
+      <Description xsi:nil="true"/>
+    </Image>
+    <Background xmlns="71af3243-3dd4-4a8d-8c0d-dd76da1f02a5">false</Background>
+    <_ip_UnifiedCompliancePolicyProperties xmlns="http://schemas.microsoft.com/sharepoint/v3" xsi:nil="true"/>
+    <ImageTagsTaxHTField xmlns="71af3243-3dd4-4a8d-8c0d-dd76da1f02a5">
+      <Terms xmlns="http://schemas.microsoft.com/office/infopath/2007/PartnerControls"/>
+    </ImageTagsTaxHTField>
+    <TaxCatchAll xmlns="230e9df3-be65-4c73-a93b-d1236ebd677e" xsi:nil="true"/>
+  </documentManagement>
+</p:properties>
 </file>
 
-<file path=customXml/itemProps2.xml><?xml version="1.0" encoding="utf-8"?>
+<file path=customXml/itemProps1.xml><?xml version="1.0" encoding="utf-8"?>
 <ds:datastoreItem xmlns:ds="http://schemas.openxmlformats.org/officeDocument/2006/customXml" ds:itemID="{4BCC213D-25C4-4CAB-807F-52A7038A74F1}">
   <ds:schemaRefs>
     <ds:schemaRef ds:uri="http://schemas.microsoft.com/office/2006/metadata/contentType"/>
@@ -3570,7 +3039,7 @@
 </ds:datastoreItem>
 </file>
 
-<file path=customXml/itemProps3.xml><?xml version="1.0" encoding="utf-8"?>
+<file path=customXml/itemProps2.xml><?xml version="1.0" encoding="utf-8"?>
 <ds:datastoreItem xmlns:ds="http://schemas.openxmlformats.org/officeDocument/2006/customXml" ds:itemID="{CC003D56-B0B1-492F-844D-9477B1C6C3F6}">
   <ds:schemaRefs>
     <ds:schemaRef ds:uri="http://schemas.microsoft.com/sharepoint/v3/contenttype/forms"/>
@@ -3578,6 +3047,18 @@
 </ds:datastoreItem>
 </file>
 
+<file path=customXml/itemProps3.xml><?xml version="1.0" encoding="utf-8"?>
+<ds:datastoreItem xmlns:ds="http://schemas.openxmlformats.org/officeDocument/2006/customXml" ds:itemID="{77EDACA7-763F-4690-9028-A84196B162AB}">
+  <ds:schemaRefs>
+    <ds:schemaRef ds:uri="http://schemas.microsoft.com/office/2006/metadata/properties"/>
+    <ds:schemaRef ds:uri="http://schemas.microsoft.com/office/infopath/2007/PartnerControls"/>
+    <ds:schemaRef ds:uri="71af3243-3dd4-4a8d-8c0d-dd76da1f02a5"/>
+    <ds:schemaRef ds:uri="http://schemas.microsoft.com/sharepoint/v3"/>
+    <ds:schemaRef ds:uri="230e9df3-be65-4c73-a93b-d1236ebd677e"/>
+  </ds:schemaRefs>
+</ds:datastoreItem>
+</file>
+
 <file path=docMetadata/LabelInfo.xml><?xml version="1.0" encoding="utf-8"?>
 <clbl:labelList xmlns:clbl="http://schemas.microsoft.com/office/2020/mipLabelMetadata"/>
 </file>
</xml_diff>